<commit_message>
fixed typo on command reference $freq
</commit_message>
<xml_diff>
--- a/docs/reference/ZMA Alias File Command Reference.docx
+++ b/docs/reference/ZMA Alias File Command Reference.docx
@@ -2957,7 +2957,25 @@
                 <w:sz w:val="20"/>
                 <w:szCs w:val="20"/>
               </w:rPr>
-              <w:t>] one-zero minutes after departure, departure frequency $freq$2, squawk [</w:t>
+              <w:t xml:space="preserve">] one-zero minutes after departure, departure frequency </w:t>
+            </w:r>
+            <w:bookmarkStart w:id="0" w:name="_GoBack"/>
+            <w:r>
+              <w:rPr>
+                <w:b/>
+                <w:bCs/>
+                <w:sz w:val="20"/>
+                <w:szCs w:val="20"/>
+              </w:rPr>
+              <w:t>124.850</w:t>
+            </w:r>
+            <w:bookmarkEnd w:id="0"/>
+            <w:r>
+              <w:rPr>
+                <w:sz w:val="20"/>
+                <w:szCs w:val="20"/>
+              </w:rPr>
+              <w:t>, squawk [</w:t>
             </w:r>
             <w:r>
               <w:rPr>
@@ -55229,8 +55247,6 @@
             <w:pPr>
               <w:pStyle w:val="indentcmd"/>
             </w:pPr>
-            <w:bookmarkStart w:id="0" w:name="_GoBack"/>
-            <w:bookmarkEnd w:id="0"/>
             <w:r>
               <w:t>.pc</w:t>
             </w:r>
@@ -62901,21 +62917,7 @@
                 <w:sz w:val="20"/>
                 <w:szCs w:val="20"/>
               </w:rPr>
-              <w:t xml:space="preserve">Display </w:t>
-            </w:r>
-            <w:r>
-              <w:rPr>
-                <w:sz w:val="20"/>
-                <w:szCs w:val="20"/>
-              </w:rPr>
-              <w:t>KFLL</w:t>
-            </w:r>
-            <w:r>
-              <w:rPr>
-                <w:sz w:val="20"/>
-                <w:szCs w:val="20"/>
-              </w:rPr>
-              <w:t xml:space="preserve"> departure gate fixes.</w:t>
+              <w:t>Display KFLL departure gate fixes.</w:t>
             </w:r>
           </w:p>
         </w:tc>
@@ -62997,35 +62999,7 @@
                 <w:sz w:val="20"/>
                 <w:szCs w:val="20"/>
               </w:rPr>
-              <w:t xml:space="preserve">Display </w:t>
-            </w:r>
-            <w:r>
-              <w:rPr>
-                <w:sz w:val="20"/>
-                <w:szCs w:val="20"/>
-              </w:rPr>
-              <w:t>KTPA</w:t>
-            </w:r>
-            <w:r>
-              <w:rPr>
-                <w:sz w:val="20"/>
-                <w:szCs w:val="20"/>
-              </w:rPr>
-              <w:t xml:space="preserve"> departure gate fixes</w:t>
-            </w:r>
-            <w:r>
-              <w:rPr>
-                <w:sz w:val="20"/>
-                <w:szCs w:val="20"/>
-              </w:rPr>
-              <w:t xml:space="preserve"> – part 1</w:t>
-            </w:r>
-            <w:r>
-              <w:rPr>
-                <w:sz w:val="20"/>
-                <w:szCs w:val="20"/>
-              </w:rPr>
-              <w:t>.</w:t>
+              <w:t>Display KTPA departure gate fixes – part 1.</w:t>
             </w:r>
           </w:p>
         </w:tc>
@@ -63107,35 +63081,7 @@
                 <w:sz w:val="20"/>
                 <w:szCs w:val="20"/>
               </w:rPr>
-              <w:t xml:space="preserve">Display </w:t>
-            </w:r>
-            <w:r>
-              <w:rPr>
-                <w:sz w:val="20"/>
-                <w:szCs w:val="20"/>
-              </w:rPr>
-              <w:t>KTPA</w:t>
-            </w:r>
-            <w:r>
-              <w:rPr>
-                <w:sz w:val="20"/>
-                <w:szCs w:val="20"/>
-              </w:rPr>
-              <w:t xml:space="preserve"> departure gate fixes</w:t>
-            </w:r>
-            <w:r>
-              <w:rPr>
-                <w:sz w:val="20"/>
-                <w:szCs w:val="20"/>
-              </w:rPr>
-              <w:t xml:space="preserve"> – part 2</w:t>
-            </w:r>
-            <w:r>
-              <w:rPr>
-                <w:sz w:val="20"/>
-                <w:szCs w:val="20"/>
-              </w:rPr>
-              <w:t>.</w:t>
+              <w:t>Display KTPA departure gate fixes – part 2.</w:t>
             </w:r>
           </w:p>
         </w:tc>
@@ -63217,35 +63163,7 @@
                 <w:sz w:val="20"/>
                 <w:szCs w:val="20"/>
               </w:rPr>
-              <w:t xml:space="preserve">Display </w:t>
-            </w:r>
-            <w:r>
-              <w:rPr>
-                <w:sz w:val="20"/>
-                <w:szCs w:val="20"/>
-              </w:rPr>
-              <w:t>KPBI</w:t>
-            </w:r>
-            <w:r>
-              <w:rPr>
-                <w:sz w:val="20"/>
-                <w:szCs w:val="20"/>
-              </w:rPr>
-              <w:t xml:space="preserve"> departure gate fixes</w:t>
-            </w:r>
-            <w:r>
-              <w:rPr>
-                <w:sz w:val="20"/>
-                <w:szCs w:val="20"/>
-              </w:rPr>
-              <w:t xml:space="preserve"> – part 1</w:t>
-            </w:r>
-            <w:r>
-              <w:rPr>
-                <w:sz w:val="20"/>
-                <w:szCs w:val="20"/>
-              </w:rPr>
-              <w:t>.</w:t>
+              <w:t>Display KPBI departure gate fixes – part 1.</w:t>
             </w:r>
           </w:p>
         </w:tc>
@@ -63327,35 +63245,7 @@
                 <w:sz w:val="20"/>
                 <w:szCs w:val="20"/>
               </w:rPr>
-              <w:t xml:space="preserve">Display </w:t>
-            </w:r>
-            <w:r>
-              <w:rPr>
-                <w:sz w:val="20"/>
-                <w:szCs w:val="20"/>
-              </w:rPr>
-              <w:t>KPBI</w:t>
-            </w:r>
-            <w:r>
-              <w:rPr>
-                <w:sz w:val="20"/>
-                <w:szCs w:val="20"/>
-              </w:rPr>
-              <w:t xml:space="preserve"> departure gate fixes</w:t>
-            </w:r>
-            <w:r>
-              <w:rPr>
-                <w:sz w:val="20"/>
-                <w:szCs w:val="20"/>
-              </w:rPr>
-              <w:t xml:space="preserve"> – part 2</w:t>
-            </w:r>
-            <w:r>
-              <w:rPr>
-                <w:sz w:val="20"/>
-                <w:szCs w:val="20"/>
-              </w:rPr>
-              <w:t>.</w:t>
+              <w:t>Display KPBI departure gate fixes – part 2.</w:t>
             </w:r>
           </w:p>
         </w:tc>
@@ -63437,21 +63327,7 @@
                 <w:sz w:val="20"/>
                 <w:szCs w:val="20"/>
               </w:rPr>
-              <w:t xml:space="preserve">Display </w:t>
-            </w:r>
-            <w:r>
-              <w:rPr>
-                <w:sz w:val="20"/>
-                <w:szCs w:val="20"/>
-              </w:rPr>
-              <w:t>KRSW</w:t>
-            </w:r>
-            <w:r>
-              <w:rPr>
-                <w:sz w:val="20"/>
-                <w:szCs w:val="20"/>
-              </w:rPr>
-              <w:t xml:space="preserve"> departure gate fixes.</w:t>
+              <w:t>Display KRSW departure gate fixes.</w:t>
             </w:r>
           </w:p>
         </w:tc>
@@ -63533,21 +63409,7 @@
                 <w:sz w:val="20"/>
                 <w:szCs w:val="20"/>
               </w:rPr>
-              <w:t>Display</w:t>
-            </w:r>
-            <w:r>
-              <w:rPr>
-                <w:sz w:val="20"/>
-                <w:szCs w:val="20"/>
-              </w:rPr>
-              <w:t xml:space="preserve"> KEYW </w:t>
-            </w:r>
-            <w:r>
-              <w:rPr>
-                <w:sz w:val="20"/>
-                <w:szCs w:val="20"/>
-              </w:rPr>
-              <w:t>departure gate fixes.</w:t>
+              <w:t>Display KEYW departure gate fixes.</w:t>
             </w:r>
           </w:p>
         </w:tc>
@@ -63594,11 +63456,6 @@
                 <w:b/>
               </w:rPr>
               <w:br/>
-            </w:r>
-            <w:r>
-              <w:rPr>
-                <w:b/>
-              </w:rPr>
               <w:t>Ensure no other fixes or VORs are currently displayed prior to use.</w:t>
             </w:r>
           </w:p>
@@ -64177,6 +64034,13 @@
                 <w:sz w:val="20"/>
                 <w:szCs w:val="20"/>
               </w:rPr>
+              <w:t xml:space="preserve"> 12 &amp;</w:t>
+            </w:r>
+            <w:r>
+              <w:rPr>
+                <w:sz w:val="20"/>
+                <w:szCs w:val="20"/>
+              </w:rPr>
               <w:t xml:space="preserve"> </w:t>
             </w:r>
             <w:r>
@@ -64184,35 +64048,7 @@
                 <w:sz w:val="20"/>
                 <w:szCs w:val="20"/>
               </w:rPr>
-              <w:t>12</w:t>
-            </w:r>
-            <w:r>
-              <w:rPr>
-                <w:sz w:val="20"/>
-                <w:szCs w:val="20"/>
-              </w:rPr>
-              <w:t xml:space="preserve"> &amp;</w:t>
-            </w:r>
-            <w:r>
-              <w:rPr>
-                <w:sz w:val="20"/>
-                <w:szCs w:val="20"/>
-              </w:rPr>
-              <w:t xml:space="preserve"> </w:t>
-            </w:r>
-            <w:r>
-              <w:rPr>
-                <w:sz w:val="20"/>
-                <w:szCs w:val="20"/>
-              </w:rPr>
-              <w:t>30</w:t>
-            </w:r>
-            <w:r>
-              <w:rPr>
-                <w:sz w:val="20"/>
-                <w:szCs w:val="20"/>
-              </w:rPr>
-              <w:t>.</w:t>
+              <w:t>30.</w:t>
             </w:r>
           </w:p>
         </w:tc>
@@ -64294,21 +64130,7 @@
                 <w:sz w:val="20"/>
                 <w:szCs w:val="20"/>
               </w:rPr>
-              <w:t xml:space="preserve">Display ILS fixes for </w:t>
-            </w:r>
-            <w:r>
-              <w:rPr>
-                <w:sz w:val="20"/>
-                <w:szCs w:val="20"/>
-              </w:rPr>
-              <w:t>KFLL</w:t>
-            </w:r>
-            <w:r>
-              <w:rPr>
-                <w:sz w:val="20"/>
-                <w:szCs w:val="20"/>
-              </w:rPr>
-              <w:t xml:space="preserve"> </w:t>
+              <w:t xml:space="preserve">Display ILS fixes for KFLL </w:t>
             </w:r>
             <w:r>
               <w:rPr>
@@ -64404,21 +64226,7 @@
                 <w:sz w:val="20"/>
                 <w:szCs w:val="20"/>
               </w:rPr>
-              <w:t>Display ILS fixes for K</w:t>
-            </w:r>
-            <w:r>
-              <w:rPr>
-                <w:sz w:val="20"/>
-                <w:szCs w:val="20"/>
-              </w:rPr>
-              <w:t>FLL</w:t>
-            </w:r>
-            <w:r>
-              <w:rPr>
-                <w:sz w:val="20"/>
-                <w:szCs w:val="20"/>
-              </w:rPr>
-              <w:t xml:space="preserve"> Runway</w:t>
+              <w:t>Display ILS fixes for KFLL Runway</w:t>
             </w:r>
             <w:r>
               <w:rPr>
@@ -64535,21 +64343,7 @@
                 <w:sz w:val="20"/>
                 <w:szCs w:val="20"/>
               </w:rPr>
-              <w:t>Display ILS fixes for K</w:t>
-            </w:r>
-            <w:r>
-              <w:rPr>
-                <w:sz w:val="20"/>
-                <w:szCs w:val="20"/>
-              </w:rPr>
-              <w:t>FLL</w:t>
-            </w:r>
-            <w:r>
-              <w:rPr>
-                <w:sz w:val="20"/>
-                <w:szCs w:val="20"/>
-              </w:rPr>
-              <w:t xml:space="preserve"> Runway</w:t>
+              <w:t>Display ILS fixes for KFLL Runway</w:t>
             </w:r>
             <w:r>
               <w:rPr>
@@ -65568,7 +65362,7 @@
 </file>
 
 <file path=customXml/itemProps1.xml><?xml version="1.0" encoding="utf-8"?>
-<ds:datastoreItem xmlns:ds="http://schemas.openxmlformats.org/officeDocument/2006/customXml" ds:itemID="{6BE433C5-5786-4EB3-81C7-888AA1742877}">
+<ds:datastoreItem xmlns:ds="http://schemas.openxmlformats.org/officeDocument/2006/customXml" ds:itemID="{BBED0DF0-7DB1-453F-9641-23B2E62E4C2D}">
   <ds:schemaRefs>
     <ds:schemaRef ds:uri="http://schemas.openxmlformats.org/officeDocument/2006/bibliography"/>
   </ds:schemaRefs>

</xml_diff>

<commit_message>
added pdf binary and updated .gtpa
</commit_message>
<xml_diff>
--- a/docs/reference/ZMA Alias File Command Reference.docx
+++ b/docs/reference/ZMA Alias File Command Reference.docx
@@ -2959,7 +2959,6 @@
               </w:rPr>
               <w:t xml:space="preserve">] one-zero minutes after departure, departure frequency </w:t>
             </w:r>
-            <w:bookmarkStart w:id="0" w:name="_GoBack"/>
             <w:r>
               <w:rPr>
                 <w:b/>
@@ -2969,7 +2968,6 @@
               </w:rPr>
               <w:t>124.850</w:t>
             </w:r>
-            <w:bookmarkEnd w:id="0"/>
             <w:r>
               <w:rPr>
                 <w:sz w:val="20"/>
@@ -62999,90 +62997,17 @@
                 <w:sz w:val="20"/>
                 <w:szCs w:val="20"/>
               </w:rPr>
-              <w:t>Display KTPA departure gate fixes – part 1.</w:t>
-            </w:r>
-          </w:p>
-        </w:tc>
-      </w:tr>
-      <w:tr>
-        <w:tc>
-          <w:tcPr>
-            <w:tcW w:w="1503" w:type="dxa"/>
-          </w:tcPr>
-          <w:p>
-            <w:pPr>
-              <w:rPr>
-                <w:rFonts w:ascii="Consolas" w:hAnsi="Consolas"/>
-                <w:sz w:val="18"/>
-              </w:rPr>
-            </w:pPr>
-            <w:r>
-              <w:rPr>
-                <w:rFonts w:ascii="Consolas" w:hAnsi="Consolas"/>
-                <w:sz w:val="18"/>
-              </w:rPr>
-              <w:t>.gtpa2</w:t>
-            </w:r>
-          </w:p>
-        </w:tc>
-        <w:tc>
-          <w:tcPr>
-            <w:tcW w:w="2254" w:type="dxa"/>
-          </w:tcPr>
-          <w:p>
-            <w:pPr>
-              <w:rPr>
-                <w:rFonts w:ascii="Consolas" w:hAnsi="Consolas"/>
-                <w:sz w:val="18"/>
-              </w:rPr>
-            </w:pPr>
-            <w:r>
-              <w:rPr>
-                <w:rFonts w:ascii="Consolas" w:hAnsi="Consolas"/>
-                <w:sz w:val="18"/>
-              </w:rPr>
-              <w:t>.gtpa2</w:t>
-            </w:r>
-          </w:p>
-        </w:tc>
-        <w:tc>
-          <w:tcPr>
-            <w:tcW w:w="2394" w:type="dxa"/>
-          </w:tcPr>
-          <w:p>
-            <w:pPr>
-              <w:rPr>
-                <w:rFonts w:ascii="Consolas" w:hAnsi="Consolas"/>
-                <w:sz w:val="18"/>
-              </w:rPr>
-            </w:pPr>
-            <w:r>
-              <w:rPr>
-                <w:rFonts w:ascii="Consolas" w:hAnsi="Consolas"/>
-                <w:sz w:val="18"/>
-              </w:rPr>
-              <w:t>.gtpa2</w:t>
-            </w:r>
-          </w:p>
-        </w:tc>
-        <w:tc>
-          <w:tcPr>
-            <w:tcW w:w="8905" w:type="dxa"/>
-          </w:tcPr>
-          <w:p>
-            <w:pPr>
-              <w:rPr>
-                <w:sz w:val="20"/>
-                <w:szCs w:val="20"/>
-              </w:rPr>
-            </w:pPr>
-            <w:r>
-              <w:rPr>
-                <w:sz w:val="20"/>
-                <w:szCs w:val="20"/>
-              </w:rPr>
-              <w:t>Display KTPA departure gate fixes – part 2.</w:t>
-            </w:r>
+              <w:t>Display KTPA departure gate fixes</w:t>
+            </w:r>
+            <w:r>
+              <w:rPr>
+                <w:sz w:val="20"/>
+                <w:szCs w:val="20"/>
+              </w:rPr>
+              <w:t>.</w:t>
+            </w:r>
+            <w:bookmarkStart w:id="0" w:name="_GoBack"/>
+            <w:bookmarkEnd w:id="0"/>
           </w:p>
         </w:tc>
       </w:tr>
@@ -64529,13 +64454,37 @@
       <w:rPr>
         <w:sz w:val="20"/>
       </w:rPr>
-      <w:t>ALIAS FILE VERSION 6.0</w:t>
+      <w:t xml:space="preserve">ALIAS FILE VERSION </w:t>
     </w:r>
     <w:r>
       <w:rPr>
         <w:sz w:val="20"/>
       </w:rPr>
-      <w:t xml:space="preserve"> – APRIL 2019</w:t>
+      <w:t>2003</w:t>
+    </w:r>
+    <w:r>
+      <w:rPr>
+        <w:sz w:val="20"/>
+      </w:rPr>
+      <w:t xml:space="preserve"> – </w:t>
+    </w:r>
+    <w:r>
+      <w:rPr>
+        <w:sz w:val="20"/>
+      </w:rPr>
+      <w:t>MARCH</w:t>
+    </w:r>
+    <w:r>
+      <w:rPr>
+        <w:sz w:val="20"/>
+      </w:rPr>
+      <w:t xml:space="preserve"> 20</w:t>
+    </w:r>
+    <w:r>
+      <w:rPr>
+        <w:sz w:val="20"/>
+      </w:rPr>
+      <w:t>20</w:t>
     </w:r>
     <w:r>
       <w:rPr>
@@ -65362,7 +65311,7 @@
 </file>
 
 <file path=customXml/itemProps1.xml><?xml version="1.0" encoding="utf-8"?>
-<ds:datastoreItem xmlns:ds="http://schemas.openxmlformats.org/officeDocument/2006/customXml" ds:itemID="{BBED0DF0-7DB1-453F-9641-23B2E62E4C2D}">
+<ds:datastoreItem xmlns:ds="http://schemas.openxmlformats.org/officeDocument/2006/customXml" ds:itemID="{1CD1FD31-6527-4777-9478-BA5113924C62}">
   <ds:schemaRefs>
     <ds:schemaRef ds:uri="http://schemas.openxmlformats.org/officeDocument/2006/bibliography"/>
   </ds:schemaRefs>

</xml_diff>

<commit_message>
updated version labels to 2005
</commit_message>
<xml_diff>
--- a/docs/reference/ZMA Alias File Command Reference.docx
+++ b/docs/reference/ZMA Alias File Command Reference.docx
@@ -2388,8 +2388,12 @@
     <w:p>
       <w:pPr>
         <w:sectPr>
-          <w:headerReference w:type="default" r:id="rId7"/>
-          <w:footerReference w:type="default" r:id="rId8"/>
+          <w:headerReference w:type="even" r:id="rId7"/>
+          <w:headerReference w:type="default" r:id="rId8"/>
+          <w:footerReference w:type="even" r:id="rId9"/>
+          <w:footerReference w:type="default" r:id="rId10"/>
+          <w:headerReference w:type="first" r:id="rId11"/>
+          <w:footerReference w:type="first" r:id="rId12"/>
           <w:pgSz w:w="15840" w:h="12240" w:orient="landscape"/>
           <w:pgMar w:top="360" w:right="360" w:bottom="360" w:left="360" w:header="720" w:footer="720" w:gutter="0"/>
           <w:cols w:space="720"/>
@@ -64468,34 +64472,7 @@
                 <w:szCs w:val="20"/>
               </w:rPr>
               <w:br/>
-            </w:r>
-            <w:r>
-              <w:rPr>
-                <w:sz w:val="20"/>
-                <w:szCs w:val="20"/>
-              </w:rPr>
-              <w:t xml:space="preserve">ZMA_INFO: ***  3LD: </w:t>
-            </w:r>
-            <w:r>
-              <w:rPr>
-                <w:sz w:val="20"/>
-                <w:szCs w:val="20"/>
-              </w:rPr>
-              <w:t>PSV</w:t>
-            </w:r>
-            <w:r>
-              <w:rPr>
-                <w:sz w:val="20"/>
-                <w:szCs w:val="20"/>
-              </w:rPr>
-              <w:t xml:space="preserve"> _____TELEPHONY: </w:t>
-            </w:r>
-            <w:r>
-              <w:rPr>
-                <w:sz w:val="20"/>
-                <w:szCs w:val="20"/>
-              </w:rPr>
-              <w:t>PROSERVICIOS (Virtual: Power)</w:t>
+              <w:t>ZMA_INFO: ***  3LD: PSV _____TELEPHONY: PROSERVICIOS (Virtual: Power)</w:t>
             </w:r>
             <w:r>
               <w:rPr>
@@ -64553,13 +64530,7 @@
               <w:rPr>
                 <w:b/>
               </w:rPr>
-              <w:t xml:space="preserve">REFERENCE / LOOK UP FOR </w:t>
-            </w:r>
-            <w:r>
-              <w:rPr>
-                <w:b/>
-              </w:rPr>
-              <w:t>NAVIGATION EEQUIPMENT SUFFIXES</w:t>
+              <w:t>REFERENCE / LOOK UP FOR NAVIGATION EEQUIPMENT SUFFIXES</w:t>
             </w:r>
           </w:p>
         </w:tc>
@@ -64581,6 +64552,46 @@
                 <w:rFonts w:ascii="Consolas" w:hAnsi="Consolas"/>
                 <w:sz w:val="18"/>
               </w:rPr>
+              <w:t>.eq[code]</w:t>
+            </w:r>
+          </w:p>
+        </w:tc>
+        <w:tc>
+          <w:tcPr>
+            <w:tcW w:w="2254" w:type="dxa"/>
+          </w:tcPr>
+          <w:p>
+            <w:pPr>
+              <w:rPr>
+                <w:rFonts w:ascii="Consolas" w:hAnsi="Consolas"/>
+                <w:sz w:val="18"/>
+              </w:rPr>
+            </w:pPr>
+            <w:r>
+              <w:rPr>
+                <w:rFonts w:ascii="Consolas" w:hAnsi="Consolas"/>
+                <w:sz w:val="18"/>
+              </w:rPr>
+              <w:t>.id[code]</w:t>
+            </w:r>
+          </w:p>
+        </w:tc>
+        <w:tc>
+          <w:tcPr>
+            <w:tcW w:w="2394" w:type="dxa"/>
+          </w:tcPr>
+          <w:p>
+            <w:pPr>
+              <w:rPr>
+                <w:rFonts w:ascii="Consolas" w:hAnsi="Consolas"/>
+                <w:sz w:val="18"/>
+              </w:rPr>
+            </w:pPr>
+            <w:r>
+              <w:rPr>
+                <w:rFonts w:ascii="Consolas" w:hAnsi="Consolas"/>
+                <w:sz w:val="18"/>
+              </w:rPr>
               <w:t>.</w:t>
             </w:r>
             <w:r>
@@ -64595,21 +64606,157 @@
                 <w:rFonts w:ascii="Consolas" w:hAnsi="Consolas"/>
                 <w:sz w:val="18"/>
               </w:rPr>
-              <w:t>[</w:t>
-            </w:r>
-            <w:r>
-              <w:rPr>
-                <w:rFonts w:ascii="Consolas" w:hAnsi="Consolas"/>
-                <w:sz w:val="18"/>
-              </w:rPr>
-              <w:t>code</w:t>
-            </w:r>
-            <w:r>
-              <w:rPr>
-                <w:rFonts w:ascii="Consolas" w:hAnsi="Consolas"/>
-                <w:sz w:val="18"/>
-              </w:rPr>
-              <w:t>]</w:t>
+              <w:t>A</w:t>
+            </w:r>
+            <w:r>
+              <w:rPr>
+                <w:rFonts w:ascii="Consolas" w:hAnsi="Consolas"/>
+                <w:sz w:val="18"/>
+              </w:rPr>
+              <w:br/>
+              <w:t>.</w:t>
+            </w:r>
+            <w:r>
+              <w:rPr>
+                <w:rFonts w:ascii="Consolas" w:hAnsi="Consolas"/>
+                <w:sz w:val="18"/>
+              </w:rPr>
+              <w:t>eq</w:t>
+            </w:r>
+            <w:r>
+              <w:rPr>
+                <w:rFonts w:ascii="Consolas" w:hAnsi="Consolas"/>
+                <w:sz w:val="18"/>
+              </w:rPr>
+              <w:t>L</w:t>
+            </w:r>
+          </w:p>
+        </w:tc>
+        <w:tc>
+          <w:tcPr>
+            <w:tcW w:w="8905" w:type="dxa"/>
+          </w:tcPr>
+          <w:p>
+            <w:pPr>
+              <w:rPr>
+                <w:sz w:val="20"/>
+                <w:szCs w:val="20"/>
+              </w:rPr>
+            </w:pPr>
+            <w:r>
+              <w:rPr>
+                <w:sz w:val="20"/>
+                <w:szCs w:val="20"/>
+              </w:rPr>
+              <w:t>ZMA_INFO: ***  __ /A  RNAV: No __ GNSS: No __ MODE-C: Yes __ RVSM: No __ DME: Yes</w:t>
+            </w:r>
+            <w:r>
+              <w:rPr>
+                <w:sz w:val="20"/>
+                <w:szCs w:val="20"/>
+              </w:rPr>
+              <w:br/>
+              <w:t>ZMA_INFO: ***  __ /L  RNAV: Yes __ GNSS: Yes__ MODE-C: Yes __ RVSM: Yes__ DME: Yes</w:t>
+            </w:r>
+            <w:r>
+              <w:rPr>
+                <w:sz w:val="20"/>
+                <w:szCs w:val="20"/>
+              </w:rPr>
+              <w:br/>
+            </w:r>
+            <w:r>
+              <w:rPr>
+                <w:sz w:val="20"/>
+                <w:szCs w:val="20"/>
+              </w:rPr>
+              <w:br/>
+              <w:t>*You must be connected to the network for this to work.</w:t>
+            </w:r>
+          </w:p>
+        </w:tc>
+      </w:tr>
+    </w:tbl>
+    <w:p>
+      <w:pPr>
+        <w:rPr>
+          <w:sz w:val="20"/>
+        </w:rPr>
+      </w:pPr>
+    </w:p>
+    <w:tbl>
+      <w:tblPr>
+        <w:tblStyle w:val="TableGrid"/>
+        <w:tblW w:w="15056" w:type="dxa"/>
+        <w:tblLook w:val="04A0" w:firstRow="1" w:lastRow="0" w:firstColumn="1" w:lastColumn="0" w:noHBand="0" w:noVBand="1"/>
+      </w:tblPr>
+      <w:tblGrid>
+        <w:gridCol w:w="1503"/>
+        <w:gridCol w:w="2254"/>
+        <w:gridCol w:w="2394"/>
+        <w:gridCol w:w="8905"/>
+      </w:tblGrid>
+      <w:tr>
+        <w:tc>
+          <w:tcPr>
+            <w:tcW w:w="15056" w:type="dxa"/>
+            <w:gridSpan w:val="4"/>
+            <w:shd w:val="clear" w:color="auto" w:fill="D9D9D9" w:themeFill="background1" w:themeFillShade="D9"/>
+          </w:tcPr>
+          <w:p>
+            <w:pPr>
+              <w:rPr>
+                <w:sz w:val="20"/>
+                <w:szCs w:val="20"/>
+              </w:rPr>
+            </w:pPr>
+            <w:r>
+              <w:rPr>
+                <w:b/>
+              </w:rPr>
+              <w:t xml:space="preserve">REFERENCE / LOOK UP FOR </w:t>
+            </w:r>
+            <w:r>
+              <w:rPr>
+                <w:b/>
+              </w:rPr>
+              <w:t>NDBs</w:t>
+            </w:r>
+          </w:p>
+        </w:tc>
+      </w:tr>
+      <w:tr>
+        <w:tc>
+          <w:tcPr>
+            <w:tcW w:w="1503" w:type="dxa"/>
+          </w:tcPr>
+          <w:p>
+            <w:pPr>
+              <w:rPr>
+                <w:rFonts w:ascii="Consolas" w:hAnsi="Consolas"/>
+                <w:sz w:val="18"/>
+              </w:rPr>
+            </w:pPr>
+            <w:r>
+              <w:rPr>
+                <w:rFonts w:ascii="Consolas" w:hAnsi="Consolas"/>
+                <w:sz w:val="18"/>
+              </w:rPr>
+              <w:t>.</w:t>
+            </w:r>
+            <w:r>
+              <w:rPr>
+                <w:rFonts w:ascii="Consolas" w:hAnsi="Consolas"/>
+                <w:sz w:val="18"/>
+              </w:rPr>
+              <w:t>ndb</w:t>
+            </w:r>
+            <w:r>
+              <w:rPr>
+                <w:rFonts w:ascii="Consolas" w:hAnsi="Consolas"/>
+                <w:sz w:val="18"/>
+              </w:rPr>
+              <w:t>[code]</w:t>
             </w:r>
           </w:p>
         </w:tc>
@@ -64629,21 +64776,21 @@
                 <w:rFonts w:ascii="Consolas" w:hAnsi="Consolas"/>
                 <w:sz w:val="18"/>
               </w:rPr>
-              <w:t>.id[</w:t>
-            </w:r>
-            <w:r>
-              <w:rPr>
-                <w:rFonts w:ascii="Consolas" w:hAnsi="Consolas"/>
-                <w:sz w:val="18"/>
-              </w:rPr>
-              <w:t>code</w:t>
-            </w:r>
-            <w:r>
-              <w:rPr>
-                <w:rFonts w:ascii="Consolas" w:hAnsi="Consolas"/>
-                <w:sz w:val="18"/>
-              </w:rPr>
-              <w:t>]</w:t>
+              <w:t>.</w:t>
+            </w:r>
+            <w:r>
+              <w:rPr>
+                <w:rFonts w:ascii="Consolas" w:hAnsi="Consolas"/>
+                <w:sz w:val="18"/>
+              </w:rPr>
+              <w:t>ndb</w:t>
+            </w:r>
+            <w:r>
+              <w:rPr>
+                <w:rFonts w:ascii="Consolas" w:hAnsi="Consolas"/>
+                <w:sz w:val="18"/>
+              </w:rPr>
+              <w:t>[code]</w:t>
             </w:r>
           </w:p>
         </w:tc>
@@ -64663,14 +64810,14 @@
                 <w:rFonts w:ascii="Consolas" w:hAnsi="Consolas"/>
                 <w:sz w:val="18"/>
               </w:rPr>
-              <w:t>.id</w:t>
-            </w:r>
-            <w:r>
-              <w:rPr>
-                <w:rFonts w:ascii="Consolas" w:hAnsi="Consolas"/>
-                <w:sz w:val="18"/>
-              </w:rPr>
-              <w:t>A</w:t>
+              <w:t>.</w:t>
+            </w:r>
+            <w:r>
+              <w:rPr>
+                <w:rFonts w:ascii="Consolas" w:hAnsi="Consolas"/>
+                <w:sz w:val="18"/>
+              </w:rPr>
+              <w:t>ndbFIS</w:t>
             </w:r>
             <w:r>
               <w:rPr>
@@ -64678,14 +64825,6 @@
                 <w:sz w:val="18"/>
               </w:rPr>
               <w:br/>
-              <w:t>.id</w:t>
-            </w:r>
-            <w:r>
-              <w:rPr>
-                <w:rFonts w:ascii="Consolas" w:hAnsi="Consolas"/>
-                <w:sz w:val="18"/>
-              </w:rPr>
-              <w:t>L</w:t>
             </w:r>
           </w:p>
         </w:tc>
@@ -64705,14 +64844,7 @@
                 <w:sz w:val="20"/>
                 <w:szCs w:val="20"/>
               </w:rPr>
-              <w:t xml:space="preserve">ZMA_INFO: ***  </w:t>
-            </w:r>
-            <w:r>
-              <w:rPr>
-                <w:sz w:val="20"/>
-                <w:szCs w:val="20"/>
-              </w:rPr>
-              <w:t>__ /A  RNAV: No __ GNSS: No __ MODE-C: Yes __ RVSM: No __ DME: Yes</w:t>
+              <w:t>ZMA_INFO *** FISH HOOK NDB</w:t>
             </w:r>
             <w:r>
               <w:rPr>
@@ -64720,63 +64852,180 @@
                 <w:szCs w:val="20"/>
               </w:rPr>
               <w:br/>
-              <w:t>ZMA_INFO: ***  __ /</w:t>
-            </w:r>
-            <w:r>
-              <w:rPr>
-                <w:sz w:val="20"/>
-                <w:szCs w:val="20"/>
-              </w:rPr>
-              <w:t>L</w:t>
-            </w:r>
-            <w:r>
-              <w:rPr>
-                <w:sz w:val="20"/>
-                <w:szCs w:val="20"/>
-              </w:rPr>
-              <w:t xml:space="preserve">  RNAV: </w:t>
-            </w:r>
-            <w:r>
-              <w:rPr>
-                <w:sz w:val="20"/>
-                <w:szCs w:val="20"/>
-              </w:rPr>
-              <w:t>Yes</w:t>
-            </w:r>
-            <w:r>
-              <w:rPr>
-                <w:sz w:val="20"/>
-                <w:szCs w:val="20"/>
-              </w:rPr>
-              <w:t xml:space="preserve"> __ GNSS: </w:t>
-            </w:r>
-            <w:r>
-              <w:rPr>
-                <w:sz w:val="20"/>
-                <w:szCs w:val="20"/>
-              </w:rPr>
-              <w:t>Yes</w:t>
-            </w:r>
-            <w:r>
-              <w:rPr>
-                <w:sz w:val="20"/>
-                <w:szCs w:val="20"/>
-              </w:rPr>
-              <w:t xml:space="preserve">__ MODE-C: Yes __ RVSM: </w:t>
-            </w:r>
-            <w:r>
-              <w:rPr>
-                <w:sz w:val="20"/>
-                <w:szCs w:val="20"/>
-              </w:rPr>
-              <w:t>Yes</w:t>
-            </w:r>
-            <w:r>
-              <w:rPr>
-                <w:sz w:val="20"/>
-                <w:szCs w:val="20"/>
-              </w:rPr>
-              <w:t>__ DME: Yes</w:t>
+            </w:r>
+            <w:r>
+              <w:rPr>
+                <w:sz w:val="20"/>
+                <w:szCs w:val="20"/>
+              </w:rPr>
+              <w:br/>
+              <w:t>*You must be connected to the network for this to work.</w:t>
+            </w:r>
+          </w:p>
+        </w:tc>
+      </w:tr>
+    </w:tbl>
+    <w:p>
+      <w:pPr>
+        <w:rPr>
+          <w:sz w:val="20"/>
+        </w:rPr>
+      </w:pPr>
+    </w:p>
+    <w:tbl>
+      <w:tblPr>
+        <w:tblStyle w:val="TableGrid"/>
+        <w:tblW w:w="15056" w:type="dxa"/>
+        <w:tblLook w:val="04A0" w:firstRow="1" w:lastRow="0" w:firstColumn="1" w:lastColumn="0" w:noHBand="0" w:noVBand="1"/>
+      </w:tblPr>
+      <w:tblGrid>
+        <w:gridCol w:w="1503"/>
+        <w:gridCol w:w="2254"/>
+        <w:gridCol w:w="2394"/>
+        <w:gridCol w:w="8905"/>
+      </w:tblGrid>
+      <w:tr>
+        <w:tc>
+          <w:tcPr>
+            <w:tcW w:w="15056" w:type="dxa"/>
+            <w:gridSpan w:val="4"/>
+            <w:shd w:val="clear" w:color="auto" w:fill="D9D9D9" w:themeFill="background1" w:themeFillShade="D9"/>
+          </w:tcPr>
+          <w:p>
+            <w:pPr>
+              <w:rPr>
+                <w:sz w:val="20"/>
+                <w:szCs w:val="20"/>
+              </w:rPr>
+            </w:pPr>
+            <w:r>
+              <w:rPr>
+                <w:b/>
+              </w:rPr>
+              <w:t xml:space="preserve">REFERENCE / LOOK UP FOR </w:t>
+            </w:r>
+            <w:r>
+              <w:rPr>
+                <w:b/>
+              </w:rPr>
+              <w:t>VORs</w:t>
+            </w:r>
+          </w:p>
+        </w:tc>
+      </w:tr>
+      <w:tr>
+        <w:tc>
+          <w:tcPr>
+            <w:tcW w:w="1503" w:type="dxa"/>
+          </w:tcPr>
+          <w:p>
+            <w:pPr>
+              <w:rPr>
+                <w:rFonts w:ascii="Consolas" w:hAnsi="Consolas"/>
+                <w:sz w:val="18"/>
+              </w:rPr>
+            </w:pPr>
+            <w:r>
+              <w:rPr>
+                <w:rFonts w:ascii="Consolas" w:hAnsi="Consolas"/>
+                <w:sz w:val="18"/>
+              </w:rPr>
+              <w:t>.</w:t>
+            </w:r>
+            <w:r>
+              <w:rPr>
+                <w:rFonts w:ascii="Consolas" w:hAnsi="Consolas"/>
+                <w:sz w:val="18"/>
+              </w:rPr>
+              <w:t>vor</w:t>
+            </w:r>
+            <w:r>
+              <w:rPr>
+                <w:rFonts w:ascii="Consolas" w:hAnsi="Consolas"/>
+                <w:sz w:val="18"/>
+              </w:rPr>
+              <w:t>[code]</w:t>
+            </w:r>
+          </w:p>
+        </w:tc>
+        <w:tc>
+          <w:tcPr>
+            <w:tcW w:w="2254" w:type="dxa"/>
+          </w:tcPr>
+          <w:p>
+            <w:pPr>
+              <w:rPr>
+                <w:rFonts w:ascii="Consolas" w:hAnsi="Consolas"/>
+                <w:sz w:val="18"/>
+              </w:rPr>
+            </w:pPr>
+            <w:r>
+              <w:rPr>
+                <w:rFonts w:ascii="Consolas" w:hAnsi="Consolas"/>
+                <w:sz w:val="18"/>
+              </w:rPr>
+              <w:t>.</w:t>
+            </w:r>
+            <w:r>
+              <w:rPr>
+                <w:rFonts w:ascii="Consolas" w:hAnsi="Consolas"/>
+                <w:sz w:val="18"/>
+              </w:rPr>
+              <w:t>vor</w:t>
+            </w:r>
+            <w:r>
+              <w:rPr>
+                <w:rFonts w:ascii="Consolas" w:hAnsi="Consolas"/>
+                <w:sz w:val="18"/>
+              </w:rPr>
+              <w:t>[code]</w:t>
+            </w:r>
+          </w:p>
+        </w:tc>
+        <w:tc>
+          <w:tcPr>
+            <w:tcW w:w="2394" w:type="dxa"/>
+          </w:tcPr>
+          <w:p>
+            <w:pPr>
+              <w:rPr>
+                <w:rFonts w:ascii="Consolas" w:hAnsi="Consolas"/>
+                <w:sz w:val="18"/>
+              </w:rPr>
+            </w:pPr>
+            <w:r>
+              <w:rPr>
+                <w:rFonts w:ascii="Consolas" w:hAnsi="Consolas"/>
+                <w:sz w:val="18"/>
+              </w:rPr>
+              <w:t>.vorLAL</w:t>
+            </w:r>
+            <w:r>
+              <w:rPr>
+                <w:rFonts w:ascii="Consolas" w:hAnsi="Consolas"/>
+                <w:sz w:val="18"/>
+              </w:rPr>
+              <w:br/>
+            </w:r>
+          </w:p>
+        </w:tc>
+        <w:tc>
+          <w:tcPr>
+            <w:tcW w:w="8905" w:type="dxa"/>
+          </w:tcPr>
+          <w:p>
+            <w:pPr>
+              <w:rPr>
+                <w:sz w:val="20"/>
+                <w:szCs w:val="20"/>
+              </w:rPr>
+            </w:pPr>
+            <w:r>
+              <w:rPr>
+                <w:sz w:val="20"/>
+                <w:szCs w:val="20"/>
+              </w:rPr>
+              <w:t>ZMA_INFO *** LAKELAND VORTAC</w:t>
             </w:r>
             <w:r>
               <w:rPr>
@@ -64845,6 +65094,16 @@
     <w:pPr>
       <w:pStyle w:val="Footer"/>
     </w:pPr>
+  </w:p>
+</w:ftr>
+</file>
+
+<file path=word/footer2.xml><?xml version="1.0" encoding="utf-8"?>
+<w:ftr xmlns:wpc="http://schemas.microsoft.com/office/word/2010/wordprocessingCanvas" xmlns:cx="http://schemas.microsoft.com/office/drawing/2014/chartex" xmlns:cx1="http://schemas.microsoft.com/office/drawing/2015/9/8/chartex" xmlns:cx2="http://schemas.microsoft.com/office/drawing/2015/10/21/chartex" xmlns:cx3="http://schemas.microsoft.com/office/drawing/2016/5/9/chartex" xmlns:cx4="http://schemas.microsoft.com/office/drawing/2016/5/10/chartex" xmlns:cx5="http://schemas.microsoft.com/office/drawing/2016/5/11/chartex" xmlns:cx6="http://schemas.microsoft.com/office/drawing/2016/5/12/chartex" xmlns:cx7="http://schemas.microsoft.com/office/drawing/2016/5/13/chartex" xmlns:cx8="http://schemas.microsoft.com/office/drawing/2016/5/14/chartex" xmlns:mc="http://schemas.openxmlformats.org/markup-compatibility/2006" xmlns:aink="http://schemas.microsoft.com/office/drawing/2016/ink" xmlns:am3d="http://schemas.microsoft.com/office/drawing/2017/model3d" xmlns:o="urn:schemas-microsoft-com:office:office" xmlns:r="http://schemas.openxmlformats.org/officeDocument/2006/relationships" xmlns:m="http://schemas.openxmlformats.org/officeDocument/2006/math" xmlns:v="urn:schemas-microsoft-com:vml" xmlns:wp14="http://schemas.microsoft.com/office/word/2010/wordprocessingDrawing" xmlns:wp="http://schemas.openxmlformats.org/drawingml/2006/wordprocessingDrawing" xmlns:w10="urn:schemas-microsoft-com:office:word" xmlns:w="http://schemas.openxmlformats.org/wordprocessingml/2006/main" xmlns:w14="http://schemas.microsoft.com/office/word/2010/wordml" xmlns:w15="http://schemas.microsoft.com/office/word/2012/wordml" xmlns:w16cid="http://schemas.microsoft.com/office/word/2016/wordml/cid" xmlns:w16se="http://schemas.microsoft.com/office/word/2015/wordml/symex" xmlns:wpg="http://schemas.microsoft.com/office/word/2010/wordprocessingGroup" xmlns:wpi="http://schemas.microsoft.com/office/word/2010/wordprocessingInk" xmlns:wne="http://schemas.microsoft.com/office/word/2006/wordml" xmlns:wps="http://schemas.microsoft.com/office/word/2010/wordprocessingShape" mc:Ignorable="w14 w15 w16se w16cid wp14">
+  <w:p>
+    <w:pPr>
+      <w:pStyle w:val="Footer"/>
+    </w:pPr>
     <w:r>
       <w:rPr>
         <w:b/>
@@ -64890,6 +65149,16 @@
 </w:ftr>
 </file>
 
+<file path=word/footer3.xml><?xml version="1.0" encoding="utf-8"?>
+<w:ftr xmlns:wpc="http://schemas.microsoft.com/office/word/2010/wordprocessingCanvas" xmlns:cx="http://schemas.microsoft.com/office/drawing/2014/chartex" xmlns:cx1="http://schemas.microsoft.com/office/drawing/2015/9/8/chartex" xmlns:cx2="http://schemas.microsoft.com/office/drawing/2015/10/21/chartex" xmlns:cx3="http://schemas.microsoft.com/office/drawing/2016/5/9/chartex" xmlns:cx4="http://schemas.microsoft.com/office/drawing/2016/5/10/chartex" xmlns:cx5="http://schemas.microsoft.com/office/drawing/2016/5/11/chartex" xmlns:cx6="http://schemas.microsoft.com/office/drawing/2016/5/12/chartex" xmlns:cx7="http://schemas.microsoft.com/office/drawing/2016/5/13/chartex" xmlns:cx8="http://schemas.microsoft.com/office/drawing/2016/5/14/chartex" xmlns:mc="http://schemas.openxmlformats.org/markup-compatibility/2006" xmlns:aink="http://schemas.microsoft.com/office/drawing/2016/ink" xmlns:am3d="http://schemas.microsoft.com/office/drawing/2017/model3d" xmlns:o="urn:schemas-microsoft-com:office:office" xmlns:r="http://schemas.openxmlformats.org/officeDocument/2006/relationships" xmlns:m="http://schemas.openxmlformats.org/officeDocument/2006/math" xmlns:v="urn:schemas-microsoft-com:vml" xmlns:wp14="http://schemas.microsoft.com/office/word/2010/wordprocessingDrawing" xmlns:wp="http://schemas.openxmlformats.org/drawingml/2006/wordprocessingDrawing" xmlns:w10="urn:schemas-microsoft-com:office:word" xmlns:w="http://schemas.openxmlformats.org/wordprocessingml/2006/main" xmlns:w14="http://schemas.microsoft.com/office/word/2010/wordml" xmlns:w15="http://schemas.microsoft.com/office/word/2012/wordml" xmlns:w16cid="http://schemas.microsoft.com/office/word/2016/wordml/cid" xmlns:w16se="http://schemas.microsoft.com/office/word/2015/wordml/symex" xmlns:wpg="http://schemas.microsoft.com/office/word/2010/wordprocessingGroup" xmlns:wpi="http://schemas.microsoft.com/office/word/2010/wordprocessingInk" xmlns:wne="http://schemas.microsoft.com/office/word/2006/wordml" xmlns:wps="http://schemas.microsoft.com/office/word/2010/wordprocessingShape" mc:Ignorable="w14 w15 w16se w16cid wp14">
+  <w:p>
+    <w:pPr>
+      <w:pStyle w:val="Footer"/>
+    </w:pPr>
+  </w:p>
+</w:ftr>
+</file>
+
 <file path=word/footnotes.xml><?xml version="1.0" encoding="utf-8"?>
 <w:footnotes xmlns:wpc="http://schemas.microsoft.com/office/word/2010/wordprocessingCanvas" xmlns:cx="http://schemas.microsoft.com/office/drawing/2014/chartex" xmlns:cx1="http://schemas.microsoft.com/office/drawing/2015/9/8/chartex" xmlns:cx2="http://schemas.microsoft.com/office/drawing/2015/10/21/chartex" xmlns:cx3="http://schemas.microsoft.com/office/drawing/2016/5/9/chartex" xmlns:cx4="http://schemas.microsoft.com/office/drawing/2016/5/10/chartex" xmlns:cx5="http://schemas.microsoft.com/office/drawing/2016/5/11/chartex" xmlns:cx6="http://schemas.microsoft.com/office/drawing/2016/5/12/chartex" xmlns:cx7="http://schemas.microsoft.com/office/drawing/2016/5/13/chartex" xmlns:cx8="http://schemas.microsoft.com/office/drawing/2016/5/14/chartex" xmlns:mc="http://schemas.openxmlformats.org/markup-compatibility/2006" xmlns:aink="http://schemas.microsoft.com/office/drawing/2016/ink" xmlns:am3d="http://schemas.microsoft.com/office/drawing/2017/model3d" xmlns:o="urn:schemas-microsoft-com:office:office" xmlns:r="http://schemas.openxmlformats.org/officeDocument/2006/relationships" xmlns:m="http://schemas.openxmlformats.org/officeDocument/2006/math" xmlns:v="urn:schemas-microsoft-com:vml" xmlns:wp14="http://schemas.microsoft.com/office/word/2010/wordprocessingDrawing" xmlns:wp="http://schemas.openxmlformats.org/drawingml/2006/wordprocessingDrawing" xmlns:w10="urn:schemas-microsoft-com:office:word" xmlns:w="http://schemas.openxmlformats.org/wordprocessingml/2006/main" xmlns:w14="http://schemas.microsoft.com/office/word/2010/wordml" xmlns:w15="http://schemas.microsoft.com/office/word/2012/wordml" xmlns:w16cid="http://schemas.microsoft.com/office/word/2016/wordml/cid" xmlns:w16se="http://schemas.microsoft.com/office/word/2015/wordml/symex" xmlns:wpg="http://schemas.microsoft.com/office/word/2010/wordprocessingGroup" xmlns:wpi="http://schemas.microsoft.com/office/word/2010/wordprocessingInk" xmlns:wne="http://schemas.microsoft.com/office/word/2006/wordml" xmlns:wps="http://schemas.microsoft.com/office/word/2010/wordprocessingShape" mc:Ignorable="w14 w15 w16se w16cid wp14">
   <w:footnote w:type="separator" w:id="-1">
@@ -64916,6 +65185,16 @@
 </file>
 
 <file path=word/header1.xml><?xml version="1.0" encoding="utf-8"?>
+<w:hdr xmlns:wpc="http://schemas.microsoft.com/office/word/2010/wordprocessingCanvas" xmlns:cx="http://schemas.microsoft.com/office/drawing/2014/chartex" xmlns:cx1="http://schemas.microsoft.com/office/drawing/2015/9/8/chartex" xmlns:cx2="http://schemas.microsoft.com/office/drawing/2015/10/21/chartex" xmlns:cx3="http://schemas.microsoft.com/office/drawing/2016/5/9/chartex" xmlns:cx4="http://schemas.microsoft.com/office/drawing/2016/5/10/chartex" xmlns:cx5="http://schemas.microsoft.com/office/drawing/2016/5/11/chartex" xmlns:cx6="http://schemas.microsoft.com/office/drawing/2016/5/12/chartex" xmlns:cx7="http://schemas.microsoft.com/office/drawing/2016/5/13/chartex" xmlns:cx8="http://schemas.microsoft.com/office/drawing/2016/5/14/chartex" xmlns:mc="http://schemas.openxmlformats.org/markup-compatibility/2006" xmlns:aink="http://schemas.microsoft.com/office/drawing/2016/ink" xmlns:am3d="http://schemas.microsoft.com/office/drawing/2017/model3d" xmlns:o="urn:schemas-microsoft-com:office:office" xmlns:r="http://schemas.openxmlformats.org/officeDocument/2006/relationships" xmlns:m="http://schemas.openxmlformats.org/officeDocument/2006/math" xmlns:v="urn:schemas-microsoft-com:vml" xmlns:wp14="http://schemas.microsoft.com/office/word/2010/wordprocessingDrawing" xmlns:wp="http://schemas.openxmlformats.org/drawingml/2006/wordprocessingDrawing" xmlns:w10="urn:schemas-microsoft-com:office:word" xmlns:w="http://schemas.openxmlformats.org/wordprocessingml/2006/main" xmlns:w14="http://schemas.microsoft.com/office/word/2010/wordml" xmlns:w15="http://schemas.microsoft.com/office/word/2012/wordml" xmlns:w16cid="http://schemas.microsoft.com/office/word/2016/wordml/cid" xmlns:w16se="http://schemas.microsoft.com/office/word/2015/wordml/symex" xmlns:wpg="http://schemas.microsoft.com/office/word/2010/wordprocessingGroup" xmlns:wpi="http://schemas.microsoft.com/office/word/2010/wordprocessingInk" xmlns:wne="http://schemas.microsoft.com/office/word/2006/wordml" xmlns:wps="http://schemas.microsoft.com/office/word/2010/wordprocessingShape" mc:Ignorable="w14 w15 w16se w16cid wp14">
+  <w:p>
+    <w:pPr>
+      <w:pStyle w:val="Header"/>
+    </w:pPr>
+  </w:p>
+</w:hdr>
+</file>
+
+<file path=word/header2.xml><?xml version="1.0" encoding="utf-8"?>
 <w:hdr xmlns:wpc="http://schemas.microsoft.com/office/word/2010/wordprocessingCanvas" xmlns:cx="http://schemas.microsoft.com/office/drawing/2014/chartex" xmlns:cx1="http://schemas.microsoft.com/office/drawing/2015/9/8/chartex" xmlns:cx2="http://schemas.microsoft.com/office/drawing/2015/10/21/chartex" xmlns:cx3="http://schemas.microsoft.com/office/drawing/2016/5/9/chartex" xmlns:cx4="http://schemas.microsoft.com/office/drawing/2016/5/10/chartex" xmlns:cx5="http://schemas.microsoft.com/office/drawing/2016/5/11/chartex" xmlns:cx6="http://schemas.microsoft.com/office/drawing/2016/5/12/chartex" xmlns:cx7="http://schemas.microsoft.com/office/drawing/2016/5/13/chartex" xmlns:cx8="http://schemas.microsoft.com/office/drawing/2016/5/14/chartex" xmlns:mc="http://schemas.openxmlformats.org/markup-compatibility/2006" xmlns:aink="http://schemas.microsoft.com/office/drawing/2016/ink" xmlns:am3d="http://schemas.microsoft.com/office/drawing/2017/model3d" xmlns:o="urn:schemas-microsoft-com:office:office" xmlns:r="http://schemas.openxmlformats.org/officeDocument/2006/relationships" xmlns:m="http://schemas.openxmlformats.org/officeDocument/2006/math" xmlns:v="urn:schemas-microsoft-com:vml" xmlns:wp14="http://schemas.microsoft.com/office/word/2010/wordprocessingDrawing" xmlns:wp="http://schemas.openxmlformats.org/drawingml/2006/wordprocessingDrawing" xmlns:w10="urn:schemas-microsoft-com:office:word" xmlns:w="http://schemas.openxmlformats.org/wordprocessingml/2006/main" xmlns:w14="http://schemas.microsoft.com/office/word/2010/wordml" xmlns:w15="http://schemas.microsoft.com/office/word/2012/wordml" xmlns:w16cid="http://schemas.microsoft.com/office/word/2016/wordml/cid" xmlns:w16se="http://schemas.microsoft.com/office/word/2015/wordml/symex" xmlns:wpg="http://schemas.microsoft.com/office/word/2010/wordprocessingGroup" xmlns:wpi="http://schemas.microsoft.com/office/word/2010/wordprocessingInk" xmlns:wne="http://schemas.microsoft.com/office/word/2006/wordml" xmlns:wps="http://schemas.microsoft.com/office/word/2010/wordprocessingShape" mc:Ignorable="w14 w15 w16se w16cid wp14">
   <w:p>
     <w:pPr>
@@ -64948,7 +65227,13 @@
       <w:rPr>
         <w:sz w:val="20"/>
       </w:rPr>
-      <w:t>2003</w:t>
+      <w:t>200</w:t>
+    </w:r>
+    <w:r>
+      <w:rPr>
+        <w:sz w:val="20"/>
+      </w:rPr>
+      <w:t>5</w:t>
     </w:r>
     <w:r>
       <w:rPr>
@@ -64960,7 +65245,7 @@
       <w:rPr>
         <w:sz w:val="20"/>
       </w:rPr>
-      <w:t>MARCH</w:t>
+      <w:t>MAY</w:t>
     </w:r>
     <w:r>
       <w:rPr>
@@ -64980,6 +65265,16 @@
       </w:rPr>
       <w:br/>
     </w:r>
+  </w:p>
+</w:hdr>
+</file>
+
+<file path=word/header3.xml><?xml version="1.0" encoding="utf-8"?>
+<w:hdr xmlns:wpc="http://schemas.microsoft.com/office/word/2010/wordprocessingCanvas" xmlns:cx="http://schemas.microsoft.com/office/drawing/2014/chartex" xmlns:cx1="http://schemas.microsoft.com/office/drawing/2015/9/8/chartex" xmlns:cx2="http://schemas.microsoft.com/office/drawing/2015/10/21/chartex" xmlns:cx3="http://schemas.microsoft.com/office/drawing/2016/5/9/chartex" xmlns:cx4="http://schemas.microsoft.com/office/drawing/2016/5/10/chartex" xmlns:cx5="http://schemas.microsoft.com/office/drawing/2016/5/11/chartex" xmlns:cx6="http://schemas.microsoft.com/office/drawing/2016/5/12/chartex" xmlns:cx7="http://schemas.microsoft.com/office/drawing/2016/5/13/chartex" xmlns:cx8="http://schemas.microsoft.com/office/drawing/2016/5/14/chartex" xmlns:mc="http://schemas.openxmlformats.org/markup-compatibility/2006" xmlns:aink="http://schemas.microsoft.com/office/drawing/2016/ink" xmlns:am3d="http://schemas.microsoft.com/office/drawing/2017/model3d" xmlns:o="urn:schemas-microsoft-com:office:office" xmlns:r="http://schemas.openxmlformats.org/officeDocument/2006/relationships" xmlns:m="http://schemas.openxmlformats.org/officeDocument/2006/math" xmlns:v="urn:schemas-microsoft-com:vml" xmlns:wp14="http://schemas.microsoft.com/office/word/2010/wordprocessingDrawing" xmlns:wp="http://schemas.openxmlformats.org/drawingml/2006/wordprocessingDrawing" xmlns:w10="urn:schemas-microsoft-com:office:word" xmlns:w="http://schemas.openxmlformats.org/wordprocessingml/2006/main" xmlns:w14="http://schemas.microsoft.com/office/word/2010/wordml" xmlns:w15="http://schemas.microsoft.com/office/word/2012/wordml" xmlns:w16cid="http://schemas.microsoft.com/office/word/2016/wordml/cid" xmlns:w16se="http://schemas.microsoft.com/office/word/2015/wordml/symex" xmlns:wpg="http://schemas.microsoft.com/office/word/2010/wordprocessingGroup" xmlns:wpi="http://schemas.microsoft.com/office/word/2010/wordprocessingInk" xmlns:wne="http://schemas.microsoft.com/office/word/2006/wordml" xmlns:wps="http://schemas.microsoft.com/office/word/2010/wordprocessingShape" mc:Ignorable="w14 w15 w16se w16cid wp14">
+  <w:p>
+    <w:pPr>
+      <w:pStyle w:val="Header"/>
+    </w:pPr>
   </w:p>
 </w:hdr>
 </file>
@@ -65799,7 +66094,7 @@
 </file>
 
 <file path=customXml/itemProps1.xml><?xml version="1.0" encoding="utf-8"?>
-<ds:datastoreItem xmlns:ds="http://schemas.openxmlformats.org/officeDocument/2006/customXml" ds:itemID="{3AACA968-98E5-41A5-A8DD-FC50F1DF3E01}">
+<ds:datastoreItem xmlns:ds="http://schemas.openxmlformats.org/officeDocument/2006/customXml" ds:itemID="{ACEE3F82-5BE0-4AB1-95B2-EF29D3C74D6C}">
   <ds:schemaRefs>
     <ds:schemaRef ds:uri="http://schemas.openxmlformats.org/officeDocument/2006/bibliography"/>
   </ds:schemaRefs>

</xml_diff>